<commit_message>
cad assignment 2 update
</commit_message>
<xml_diff>
--- a/CAD/cad_assignment_2/Library_Management_System.docx
+++ b/CAD/cad_assignment_2/Library_Management_System.docx
@@ -4,258 +4,1372 @@
   <w:body>
     <w:p>
       <w:pPr>
-        <w:pStyle w:val="2"/>
-        <w:rPr>
+        <w:rPr>
+          <w:rFonts w:hint="default"/>
+          <w:b/>
+          <w:bCs/>
           <w:color w:val="auto"/>
         </w:rPr>
       </w:pPr>
       <w:r>
         <w:rPr>
-          <w:color w:val="auto"/>
-        </w:rPr>
-        <w:t>Library Management System</w:t>
-      </w:r>
-    </w:p>
-    <w:p/>
-    <w:p>
-      <w:pPr>
-        <w:rPr>
-          <w:rFonts w:hint="default"/>
-          <w:lang w:val="en-IN"/>
-        </w:rPr>
-      </w:pPr>
-      <w:r>
-        <w:rPr>
-          <w:rFonts w:hint="default"/>
-          <w:lang w:val="en-IN"/>
-        </w:rPr>
-        <w:t>Title: Puthaga, Intellects, Bookers</w:t>
+          <w:rFonts w:hint="default"/>
+          <w:b/>
+          <w:bCs/>
+          <w:color w:val="auto"/>
+        </w:rPr>
+        <w:t xml:space="preserve"> Library Management System</w:t>
       </w:r>
     </w:p>
     <w:p>
       <w:pPr>
         <w:rPr>
           <w:rFonts w:hint="default"/>
-          <w:lang w:val="en-IN"/>
+          <w:color w:val="auto"/>
+        </w:rPr>
+      </w:pPr>
+    </w:p>
+    <w:p>
+      <w:pPr>
+        <w:rPr>
+          <w:rFonts w:hint="default"/>
+          <w:color w:val="auto"/>
         </w:rPr>
       </w:pPr>
       <w:r>
         <w:rPr>
           <w:rFonts w:hint="default"/>
-          <w:lang w:val="en-IN"/>
+          <w:b/>
+          <w:bCs/>
+          <w:color w:val="auto"/>
+        </w:rPr>
+        <w:t>Title</w:t>
+      </w:r>
+      <w:r>
+        <w:rPr>
+          <w:rFonts w:hint="default"/>
+          <w:color w:val="auto"/>
+        </w:rPr>
+        <w:t>: Puthaga, Intellects, Bookers</w:t>
+      </w:r>
+    </w:p>
+    <w:p>
+      <w:pPr>
+        <w:rPr>
+          <w:rFonts w:hint="default"/>
+          <w:color w:val="auto"/>
+        </w:rPr>
+      </w:pPr>
+    </w:p>
+    <w:p>
+      <w:pPr>
+        <w:rPr>
+          <w:rFonts w:hint="default"/>
+          <w:color w:val="auto"/>
+        </w:rPr>
+      </w:pPr>
+      <w:r>
+        <w:rPr>
+          <w:rFonts w:hint="default"/>
+          <w:b/>
+          <w:bCs/>
+          <w:color w:val="auto"/>
         </w:rPr>
         <w:t>Target Audience</w:t>
       </w:r>
       <w:r>
-        <w:t>: Book warms, Directors, Poets</w:t>
-      </w:r>
-      <w:r>
-        <w:rPr>
-          <w:rFonts w:hint="default"/>
-          <w:lang w:val="en-IN"/>
-        </w:rPr>
-        <w:t>, Exam Preparation people, Students, Lecturers, Writers</w:t>
+        <w:rPr>
+          <w:rFonts w:hint="default"/>
+          <w:color w:val="auto"/>
+        </w:rPr>
+        <w:t>: Book lovers, Students, Lecturers, Writers</w:t>
       </w:r>
     </w:p>
     <w:p>
+      <w:pPr>
+        <w:rPr>
+          <w:rFonts w:hint="default"/>
+          <w:color w:val="auto"/>
+        </w:rPr>
+      </w:pPr>
+    </w:p>
+    <w:p>
+      <w:pPr>
+        <w:rPr>
+          <w:rFonts w:hint="default"/>
+          <w:color w:val="auto"/>
+        </w:rPr>
+      </w:pPr>
       <w:r>
-        <w:t xml:space="preserve">Type: B2B / </w:t>
+        <w:rPr>
+          <w:rFonts w:hint="default"/>
+          <w:b/>
+          <w:bCs/>
+          <w:color w:val="auto"/>
+        </w:rPr>
+        <w:t>Type</w:t>
       </w:r>
       <w:r>
         <w:rPr>
-          <w:b/>
-          <w:bCs/>
-        </w:rPr>
-        <w:t>B2C</w:t>
+          <w:rFonts w:hint="default"/>
+          <w:color w:val="auto"/>
+        </w:rPr>
+        <w:t>: B2C</w:t>
       </w:r>
     </w:p>
     <w:p>
+      <w:pPr>
+        <w:rPr>
+          <w:rFonts w:hint="default"/>
+          <w:color w:val="auto"/>
+        </w:rPr>
+      </w:pPr>
+    </w:p>
+    <w:p>
+      <w:pPr>
+        <w:rPr>
+          <w:rFonts w:hint="default"/>
+          <w:color w:val="auto"/>
+        </w:rPr>
+      </w:pPr>
       <w:r>
-        <w:t>Timeline: 2 weeks (approx)</w:t>
+        <w:rPr>
+          <w:rFonts w:hint="default"/>
+          <w:b/>
+          <w:bCs/>
+          <w:color w:val="auto"/>
+        </w:rPr>
+        <w:t>Timeline</w:t>
+      </w:r>
+      <w:r>
+        <w:rPr>
+          <w:rFonts w:hint="default"/>
+          <w:color w:val="auto"/>
+        </w:rPr>
+        <w:t>: 2 weeks</w:t>
       </w:r>
     </w:p>
     <w:p>
+      <w:pPr>
+        <w:rPr>
+          <w:rFonts w:hint="default"/>
+          <w:color w:val="auto"/>
+        </w:rPr>
+      </w:pPr>
+    </w:p>
+    <w:p>
+      <w:pPr>
+        <w:rPr>
+          <w:rFonts w:hint="default"/>
+          <w:color w:val="auto"/>
+        </w:rPr>
+      </w:pPr>
       <w:r>
-        <w:t xml:space="preserve">Budget: </w:t>
+        <w:rPr>
+          <w:rFonts w:hint="default"/>
+          <w:b/>
+          <w:bCs/>
+          <w:color w:val="auto"/>
+        </w:rPr>
+        <w:t>Budget</w:t>
       </w:r>
       <w:r>
         <w:rPr>
           <w:rFonts w:hint="default"/>
-          <w:lang w:val="en-IN"/>
-        </w:rPr>
-        <w:t>Rs.</w:t>
-      </w:r>
-      <w:bookmarkStart w:id="0" w:name="_GoBack"/>
-      <w:bookmarkEnd w:id="0"/>
-      <w:r>
-        <w:t>0</w:t>
+          <w:color w:val="auto"/>
+        </w:rPr>
+        <w:t>: Rs.0</w:t>
       </w:r>
     </w:p>
     <w:p>
+      <w:pPr>
+        <w:rPr>
+          <w:rFonts w:hint="default"/>
+          <w:color w:val="auto"/>
+        </w:rPr>
+      </w:pPr>
+    </w:p>
+    <w:p>
+      <w:pPr>
+        <w:rPr>
+          <w:rFonts w:hint="default"/>
+          <w:color w:val="auto"/>
+        </w:rPr>
+      </w:pPr>
       <w:r>
-        <w:t>Total Members: 1</w:t>
+        <w:rPr>
+          <w:rFonts w:hint="default"/>
+          <w:b/>
+          <w:bCs/>
+          <w:color w:val="auto"/>
+        </w:rPr>
+        <w:t>Total Members</w:t>
+      </w:r>
+      <w:r>
+        <w:rPr>
+          <w:rFonts w:hint="default"/>
+          <w:color w:val="auto"/>
+        </w:rPr>
+        <w:t>: 1</w:t>
       </w:r>
     </w:p>
     <w:p>
       <w:pPr>
-        <w:pStyle w:val="3"/>
-        <w:rPr>
-          <w:color w:val="auto"/>
+        <w:rPr>
+          <w:rFonts w:hint="default"/>
+          <w:color w:val="auto"/>
+        </w:rPr>
+      </w:pPr>
+    </w:p>
+    <w:p>
+      <w:pPr>
+        <w:rPr>
+          <w:rFonts w:hint="default"/>
+          <w:color w:val="auto"/>
+          <w:lang w:val="en-US"/>
         </w:rPr>
       </w:pPr>
       <w:r>
         <w:rPr>
-          <w:color w:val="auto"/>
-        </w:rPr>
-        <w:t>Features</w:t>
+          <w:rFonts w:hint="default"/>
+          <w:b/>
+          <w:bCs/>
+          <w:color w:val="auto"/>
+        </w:rPr>
+        <w:t>Requirements</w:t>
+      </w:r>
+      <w:r>
+        <w:rPr>
+          <w:rFonts w:hint="default"/>
+          <w:color w:val="auto"/>
+        </w:rPr>
+        <w:t>:</w:t>
       </w:r>
     </w:p>
     <w:p>
       <w:pPr>
-        <w:pStyle w:val="23"/>
+        <w:rPr>
+          <w:rFonts w:hint="default"/>
+          <w:color w:val="auto"/>
+        </w:rPr>
       </w:pPr>
       <w:r>
-        <w:t>Register page</w:t>
+        <w:rPr>
+          <w:rFonts w:hint="default"/>
+          <w:color w:val="auto"/>
+        </w:rPr>
+        <w:t>- Users can register using a sign-up page.</w:t>
       </w:r>
     </w:p>
     <w:p>
       <w:pPr>
-        <w:pStyle w:val="23"/>
+        <w:rPr>
+          <w:rFonts w:hint="default"/>
+          <w:color w:val="auto"/>
+        </w:rPr>
       </w:pPr>
       <w:r>
-        <w:t>Login</w:t>
+        <w:rPr>
+          <w:rFonts w:hint="default"/>
+          <w:color w:val="auto"/>
+        </w:rPr>
+        <w:t>- Users can log in using their credentials.</w:t>
       </w:r>
     </w:p>
     <w:p>
       <w:pPr>
-        <w:pStyle w:val="23"/>
+        <w:rPr>
+          <w:rFonts w:hint="default"/>
+          <w:color w:val="auto"/>
+        </w:rPr>
       </w:pPr>
       <w:r>
-        <w:t>Add</w:t>
-      </w:r>
-      <w:r>
-        <w:rPr>
-          <w:rFonts w:hint="default"/>
-          <w:lang w:val="en-IN"/>
-        </w:rPr>
-        <w:t xml:space="preserve"> / Remove</w:t>
-      </w:r>
-      <w:r>
-        <w:t xml:space="preserve"> books</w:t>
+        <w:rPr>
+          <w:rFonts w:hint="default"/>
+          <w:color w:val="auto"/>
+        </w:rPr>
+        <w:t>- Users can search and filter books by various criteria.</w:t>
       </w:r>
     </w:p>
     <w:p>
       <w:pPr>
-        <w:pStyle w:val="23"/>
+        <w:rPr>
+          <w:rFonts w:hint="default"/>
+          <w:color w:val="auto"/>
+        </w:rPr>
       </w:pPr>
       <w:r>
         <w:rPr>
           <w:rFonts w:hint="default"/>
-          <w:lang w:val="en-IN"/>
-        </w:rPr>
-        <w:t>Favorites</w:t>
+          <w:color w:val="auto"/>
+        </w:rPr>
+        <w:t>- System shows real-time availability of books.</w:t>
       </w:r>
     </w:p>
     <w:p>
       <w:pPr>
-        <w:pStyle w:val="23"/>
+        <w:rPr>
+          <w:rFonts w:hint="default"/>
+          <w:color w:val="auto"/>
+        </w:rPr>
       </w:pPr>
       <w:r>
         <w:rPr>
           <w:rFonts w:hint="default"/>
-          <w:lang w:val="en-IN"/>
-        </w:rPr>
-        <w:t>Notes</w:t>
+          <w:color w:val="auto"/>
+        </w:rPr>
+        <w:t>- Users can add books to favorites.</w:t>
       </w:r>
     </w:p>
     <w:p>
       <w:pPr>
-        <w:pStyle w:val="23"/>
+        <w:rPr>
+          <w:rFonts w:hint="default"/>
+          <w:color w:val="auto"/>
+        </w:rPr>
       </w:pPr>
       <w:r>
         <w:rPr>
           <w:rFonts w:hint="default"/>
-          <w:lang w:val="en-IN"/>
-        </w:rPr>
-        <w:t>Availability check</w:t>
+          <w:color w:val="auto"/>
+        </w:rPr>
+        <w:t>- Users can create notes on books.</w:t>
       </w:r>
     </w:p>
     <w:p>
       <w:pPr>
-        <w:pStyle w:val="23"/>
+        <w:rPr>
+          <w:rFonts w:hint="default"/>
+          <w:color w:val="auto"/>
+        </w:rPr>
       </w:pPr>
       <w:r>
-        <w:t>Search and filter books</w:t>
+        <w:rPr>
+          <w:rFonts w:hint="default"/>
+          <w:color w:val="auto"/>
+        </w:rPr>
+        <w:t>- Users can borrow books with due date tracking.</w:t>
       </w:r>
     </w:p>
     <w:p>
       <w:pPr>
-        <w:pStyle w:val="23"/>
+        <w:rPr>
+          <w:rFonts w:hint="default"/>
+          <w:color w:val="auto"/>
+        </w:rPr>
       </w:pPr>
       <w:r>
-        <w:t>Borrow books with timeline</w:t>
+        <w:rPr>
+          <w:rFonts w:hint="default"/>
+          <w:color w:val="auto"/>
+        </w:rPr>
+        <w:t>- System calculates fines for overdue books.</w:t>
       </w:r>
     </w:p>
     <w:p>
       <w:pPr>
-        <w:pStyle w:val="23"/>
+        <w:rPr>
+          <w:rFonts w:hint="default"/>
+          <w:color w:val="auto"/>
+        </w:rPr>
       </w:pPr>
       <w:r>
-        <w:t>Fine for overdue books</w:t>
+        <w:rPr>
+          <w:rFonts w:hint="default"/>
+          <w:color w:val="auto"/>
+        </w:rPr>
+        <w:t>- Users can make payments for fines.</w:t>
       </w:r>
     </w:p>
     <w:p>
       <w:pPr>
-        <w:pStyle w:val="23"/>
+        <w:rPr>
+          <w:rFonts w:hint="default"/>
+          <w:color w:val="auto"/>
+        </w:rPr>
       </w:pPr>
       <w:r>
         <w:rPr>
           <w:rFonts w:hint="default"/>
-          <w:lang w:val="en-IN"/>
-        </w:rPr>
-        <w:t>P</w:t>
-      </w:r>
-      <w:r>
-        <w:t>ayment and details</w:t>
+          <w:color w:val="auto"/>
+        </w:rPr>
+        <w:t>- Credit system for loyal users.</w:t>
       </w:r>
     </w:p>
     <w:p>
       <w:pPr>
-        <w:pStyle w:val="23"/>
+        <w:rPr>
+          <w:rFonts w:hint="default"/>
+          <w:color w:val="auto"/>
+        </w:rPr>
       </w:pPr>
       <w:r>
-        <w:t xml:space="preserve">Credit system </w:t>
+        <w:rPr>
+          <w:rFonts w:hint="default"/>
+          <w:color w:val="auto"/>
+        </w:rPr>
+        <w:t>- Detailed book information page.</w:t>
       </w:r>
     </w:p>
     <w:p>
       <w:pPr>
-        <w:pStyle w:val="23"/>
+        <w:rPr>
+          <w:rFonts w:hint="default"/>
+          <w:color w:val="auto"/>
+        </w:rPr>
       </w:pPr>
       <w:r>
-        <w:t>Book details page</w:t>
+        <w:rPr>
+          <w:rFonts w:hint="default"/>
+          <w:color w:val="auto"/>
+        </w:rPr>
+        <w:t>- User profile management.</w:t>
       </w:r>
     </w:p>
     <w:p>
       <w:pPr>
-        <w:pStyle w:val="23"/>
+        <w:rPr>
+          <w:rFonts w:hint="default"/>
+          <w:color w:val="auto"/>
+        </w:rPr>
       </w:pPr>
       <w:r>
-        <w:t xml:space="preserve">User </w:t>
-      </w:r>
-      <w:r>
-        <w:rPr>
-          <w:rFonts w:hint="default"/>
-          <w:lang w:val="en-IN"/>
-        </w:rPr>
-        <w:t>Profile</w:t>
+        <w:rPr>
+          <w:rFonts w:hint="default"/>
+          <w:color w:val="auto"/>
+        </w:rPr>
+        <w:t>- Book return with feedback option.</w:t>
       </w:r>
     </w:p>
     <w:p>
       <w:pPr>
-        <w:pStyle w:val="23"/>
+        <w:rPr>
+          <w:rFonts w:hint="default"/>
+          <w:color w:val="auto"/>
+        </w:rPr>
+      </w:pPr>
+    </w:p>
+    <w:p>
+      <w:pPr>
+        <w:rPr>
+          <w:rFonts w:hint="default"/>
+          <w:color w:val="auto"/>
+        </w:rPr>
       </w:pPr>
       <w:r>
-        <w:t>Return page with feedback</w:t>
+        <w:rPr>
+          <w:rFonts w:hint="default"/>
+          <w:b/>
+          <w:bCs/>
+          <w:color w:val="auto"/>
+        </w:rPr>
+        <w:t>Data Model</w:t>
+      </w:r>
+      <w:r>
+        <w:rPr>
+          <w:rFonts w:hint="default"/>
+          <w:color w:val="auto"/>
+        </w:rPr>
+        <w:t>:</w:t>
+      </w:r>
+    </w:p>
+    <w:p>
+      <w:pPr>
+        <w:rPr>
+          <w:rFonts w:hint="default"/>
+          <w:color w:val="auto"/>
+        </w:rPr>
+      </w:pPr>
+    </w:p>
+    <w:p>
+      <w:pPr>
+        <w:rPr>
+          <w:rFonts w:hint="default"/>
+          <w:color w:val="auto"/>
+        </w:rPr>
+      </w:pPr>
+      <w:r>
+        <w:rPr>
+          <w:rFonts w:hint="default"/>
+          <w:color w:val="auto"/>
+        </w:rPr>
+        <w:t>User: Class</w:t>
+      </w:r>
+    </w:p>
+    <w:p>
+      <w:pPr>
+        <w:rPr>
+          <w:rFonts w:hint="default"/>
+          <w:color w:val="auto"/>
+        </w:rPr>
+      </w:pPr>
+      <w:r>
+        <w:rPr>
+          <w:rFonts w:hint="default"/>
+          <w:color w:val="auto"/>
+        </w:rPr>
+        <w:t>- UserId: String</w:t>
+      </w:r>
+    </w:p>
+    <w:p>
+      <w:pPr>
+        <w:rPr>
+          <w:rFonts w:hint="default"/>
+          <w:color w:val="auto"/>
+        </w:rPr>
+      </w:pPr>
+      <w:r>
+        <w:rPr>
+          <w:rFonts w:hint="default"/>
+          <w:color w:val="auto"/>
+        </w:rPr>
+        <w:t>- FirstName: String</w:t>
+      </w:r>
+    </w:p>
+    <w:p>
+      <w:pPr>
+        <w:rPr>
+          <w:rFonts w:hint="default"/>
+          <w:color w:val="auto"/>
+        </w:rPr>
+      </w:pPr>
+      <w:r>
+        <w:rPr>
+          <w:rFonts w:hint="default"/>
+          <w:color w:val="auto"/>
+        </w:rPr>
+        <w:t>- LastName: String</w:t>
+      </w:r>
+    </w:p>
+    <w:p>
+      <w:pPr>
+        <w:rPr>
+          <w:rFonts w:hint="default"/>
+          <w:color w:val="auto"/>
+        </w:rPr>
+      </w:pPr>
+      <w:r>
+        <w:rPr>
+          <w:rFonts w:hint="default"/>
+          <w:color w:val="auto"/>
+        </w:rPr>
+        <w:t>- Email: String</w:t>
+      </w:r>
+    </w:p>
+    <w:p>
+      <w:pPr>
+        <w:rPr>
+          <w:rFonts w:hint="default"/>
+          <w:color w:val="auto"/>
+        </w:rPr>
+      </w:pPr>
+      <w:r>
+        <w:rPr>
+          <w:rFonts w:hint="default"/>
+          <w:color w:val="auto"/>
+        </w:rPr>
+        <w:t>- Password: String</w:t>
+      </w:r>
+    </w:p>
+    <w:p>
+      <w:pPr>
+        <w:rPr>
+          <w:rFonts w:hint="default"/>
+          <w:color w:val="auto"/>
+        </w:rPr>
+      </w:pPr>
+      <w:r>
+        <w:rPr>
+          <w:rFonts w:hint="default"/>
+          <w:color w:val="auto"/>
+        </w:rPr>
+        <w:t>- Favorites: List&lt;Book&gt;</w:t>
+      </w:r>
+    </w:p>
+    <w:p>
+      <w:pPr>
+        <w:rPr>
+          <w:rFonts w:hint="default"/>
+          <w:color w:val="auto"/>
+        </w:rPr>
+      </w:pPr>
+      <w:r>
+        <w:rPr>
+          <w:rFonts w:hint="default"/>
+          <w:color w:val="auto"/>
+        </w:rPr>
+        <w:t>- Notes: List&lt;Note&gt;</w:t>
+      </w:r>
+    </w:p>
+    <w:p>
+      <w:pPr>
+        <w:rPr>
+          <w:rFonts w:hint="default"/>
+          <w:color w:val="auto"/>
+        </w:rPr>
+      </w:pPr>
+      <w:r>
+        <w:rPr>
+          <w:rFonts w:hint="default"/>
+          <w:color w:val="auto"/>
+        </w:rPr>
+        <w:t>- BorrowedBooks: List&lt;BorrowRecord&gt;</w:t>
+      </w:r>
+    </w:p>
+    <w:p>
+      <w:pPr>
+        <w:rPr>
+          <w:rFonts w:hint="default"/>
+          <w:color w:val="auto"/>
+        </w:rPr>
+      </w:pPr>
+      <w:r>
+        <w:rPr>
+          <w:rFonts w:hint="default"/>
+          <w:color w:val="auto"/>
+        </w:rPr>
+        <w:t>- CreditPoints: Integer</w:t>
+      </w:r>
+    </w:p>
+    <w:p>
+      <w:pPr>
+        <w:rPr>
+          <w:rFonts w:hint="default"/>
+          <w:color w:val="auto"/>
+        </w:rPr>
+      </w:pPr>
+    </w:p>
+    <w:p>
+      <w:pPr>
+        <w:rPr>
+          <w:rFonts w:hint="default"/>
+          <w:color w:val="auto"/>
+        </w:rPr>
+      </w:pPr>
+      <w:r>
+        <w:rPr>
+          <w:rFonts w:hint="default"/>
+          <w:color w:val="auto"/>
+        </w:rPr>
+        <w:t>Book: Class</w:t>
+      </w:r>
+    </w:p>
+    <w:p>
+      <w:pPr>
+        <w:rPr>
+          <w:rFonts w:hint="default"/>
+          <w:color w:val="auto"/>
+        </w:rPr>
+      </w:pPr>
+      <w:r>
+        <w:rPr>
+          <w:rFonts w:hint="default"/>
+          <w:color w:val="auto"/>
+        </w:rPr>
+        <w:t>- BookId: String</w:t>
+      </w:r>
+    </w:p>
+    <w:p>
+      <w:pPr>
+        <w:rPr>
+          <w:rFonts w:hint="default"/>
+          <w:color w:val="auto"/>
+        </w:rPr>
+      </w:pPr>
+      <w:r>
+        <w:rPr>
+          <w:rFonts w:hint="default"/>
+          <w:color w:val="auto"/>
+        </w:rPr>
+        <w:t>- Title: String</w:t>
+      </w:r>
+    </w:p>
+    <w:p>
+      <w:pPr>
+        <w:rPr>
+          <w:rFonts w:hint="default"/>
+          <w:color w:val="auto"/>
+        </w:rPr>
+      </w:pPr>
+      <w:r>
+        <w:rPr>
+          <w:rFonts w:hint="default"/>
+          <w:color w:val="auto"/>
+        </w:rPr>
+        <w:t>- Author: String</w:t>
+      </w:r>
+    </w:p>
+    <w:p>
+      <w:pPr>
+        <w:rPr>
+          <w:rFonts w:hint="default"/>
+          <w:color w:val="auto"/>
+        </w:rPr>
+      </w:pPr>
+      <w:r>
+        <w:rPr>
+          <w:rFonts w:hint="default"/>
+          <w:color w:val="auto"/>
+        </w:rPr>
+        <w:t>- Genre: String</w:t>
+      </w:r>
+    </w:p>
+    <w:p>
+      <w:pPr>
+        <w:rPr>
+          <w:rFonts w:hint="default"/>
+          <w:color w:val="auto"/>
+        </w:rPr>
+      </w:pPr>
+      <w:r>
+        <w:rPr>
+          <w:rFonts w:hint="default"/>
+          <w:color w:val="auto"/>
+        </w:rPr>
+        <w:t>- ISBN: String</w:t>
+      </w:r>
+    </w:p>
+    <w:p>
+      <w:pPr>
+        <w:rPr>
+          <w:rFonts w:hint="default"/>
+          <w:color w:val="auto"/>
+        </w:rPr>
+      </w:pPr>
+      <w:r>
+        <w:rPr>
+          <w:rFonts w:hint="default"/>
+          <w:color w:val="auto"/>
+        </w:rPr>
+        <w:t>- Available: Boolean</w:t>
+      </w:r>
+    </w:p>
+    <w:p>
+      <w:pPr>
+        <w:rPr>
+          <w:rFonts w:hint="default"/>
+          <w:color w:val="auto"/>
+        </w:rPr>
+      </w:pPr>
+      <w:r>
+        <w:rPr>
+          <w:rFonts w:hint="default"/>
+          <w:color w:val="auto"/>
+        </w:rPr>
+        <w:t>- TotalCopies: Integer</w:t>
+      </w:r>
+    </w:p>
+    <w:p>
+      <w:pPr>
+        <w:rPr>
+          <w:rFonts w:hint="default"/>
+          <w:color w:val="auto"/>
+        </w:rPr>
+      </w:pPr>
+      <w:r>
+        <w:rPr>
+          <w:rFonts w:hint="default"/>
+          <w:color w:val="auto"/>
+        </w:rPr>
+        <w:t>- AvailableCopies: Integer</w:t>
+      </w:r>
+    </w:p>
+    <w:p>
+      <w:pPr>
+        <w:rPr>
+          <w:rFonts w:hint="default"/>
+          <w:color w:val="auto"/>
+        </w:rPr>
+      </w:pPr>
+    </w:p>
+    <w:p>
+      <w:pPr>
+        <w:rPr>
+          <w:rFonts w:hint="default"/>
+          <w:color w:val="auto"/>
+        </w:rPr>
+      </w:pPr>
+      <w:bookmarkStart w:id="0" w:name="_GoBack"/>
+      <w:bookmarkEnd w:id="0"/>
+    </w:p>
+    <w:p>
+      <w:pPr>
+        <w:rPr>
+          <w:rFonts w:hint="default"/>
+          <w:color w:val="auto"/>
+        </w:rPr>
+      </w:pPr>
+      <w:r>
+        <w:rPr>
+          <w:rFonts w:hint="default"/>
+          <w:color w:val="auto"/>
+        </w:rPr>
+        <w:t>BorrowRecord: Class</w:t>
+      </w:r>
+    </w:p>
+    <w:p>
+      <w:pPr>
+        <w:rPr>
+          <w:rFonts w:hint="default"/>
+          <w:color w:val="auto"/>
+        </w:rPr>
+      </w:pPr>
+      <w:r>
+        <w:rPr>
+          <w:rFonts w:hint="default"/>
+          <w:color w:val="auto"/>
+        </w:rPr>
+        <w:t>- RecordId: String</w:t>
+      </w:r>
+    </w:p>
+    <w:p>
+      <w:pPr>
+        <w:rPr>
+          <w:rFonts w:hint="default"/>
+          <w:color w:val="auto"/>
+        </w:rPr>
+      </w:pPr>
+      <w:r>
+        <w:rPr>
+          <w:rFonts w:hint="default"/>
+          <w:color w:val="auto"/>
+        </w:rPr>
+        <w:t>- UserId: String</w:t>
+      </w:r>
+    </w:p>
+    <w:p>
+      <w:pPr>
+        <w:rPr>
+          <w:rFonts w:hint="default"/>
+          <w:color w:val="auto"/>
+        </w:rPr>
+      </w:pPr>
+      <w:r>
+        <w:rPr>
+          <w:rFonts w:hint="default"/>
+          <w:color w:val="auto"/>
+        </w:rPr>
+        <w:t>- BookId: String</w:t>
+      </w:r>
+    </w:p>
+    <w:p>
+      <w:pPr>
+        <w:rPr>
+          <w:rFonts w:hint="default"/>
+          <w:color w:val="auto"/>
+        </w:rPr>
+      </w:pPr>
+      <w:r>
+        <w:rPr>
+          <w:rFonts w:hint="default"/>
+          <w:color w:val="auto"/>
+        </w:rPr>
+        <w:t>- BorrowDate: Long</w:t>
+      </w:r>
+    </w:p>
+    <w:p>
+      <w:pPr>
+        <w:rPr>
+          <w:rFonts w:hint="default"/>
+          <w:color w:val="auto"/>
+        </w:rPr>
+      </w:pPr>
+      <w:r>
+        <w:rPr>
+          <w:rFonts w:hint="default"/>
+          <w:color w:val="auto"/>
+        </w:rPr>
+        <w:t>- DueDate: Long</w:t>
+      </w:r>
+    </w:p>
+    <w:p>
+      <w:pPr>
+        <w:rPr>
+          <w:rFonts w:hint="default"/>
+          <w:color w:val="auto"/>
+        </w:rPr>
+      </w:pPr>
+      <w:r>
+        <w:rPr>
+          <w:rFonts w:hint="default"/>
+          <w:color w:val="auto"/>
+        </w:rPr>
+        <w:t>- Returned: Boolean</w:t>
+      </w:r>
+    </w:p>
+    <w:p>
+      <w:pPr>
+        <w:rPr>
+          <w:rFonts w:hint="default"/>
+          <w:color w:val="auto"/>
+        </w:rPr>
+      </w:pPr>
+      <w:r>
+        <w:rPr>
+          <w:rFonts w:hint="default"/>
+          <w:color w:val="auto"/>
+        </w:rPr>
+        <w:t>- FineAmount: Double</w:t>
+      </w:r>
+    </w:p>
+    <w:p>
+      <w:pPr>
+        <w:rPr>
+          <w:rFonts w:hint="default"/>
+          <w:color w:val="auto"/>
+        </w:rPr>
+      </w:pPr>
+    </w:p>
+    <w:p>
+      <w:pPr>
+        <w:rPr>
+          <w:rFonts w:hint="default"/>
+          <w:color w:val="auto"/>
+        </w:rPr>
+      </w:pPr>
+      <w:r>
+        <w:rPr>
+          <w:rFonts w:hint="default"/>
+          <w:color w:val="auto"/>
+        </w:rPr>
+        <w:t>Note: Class</w:t>
+      </w:r>
+    </w:p>
+    <w:p>
+      <w:pPr>
+        <w:rPr>
+          <w:rFonts w:hint="default"/>
+          <w:color w:val="auto"/>
+        </w:rPr>
+      </w:pPr>
+      <w:r>
+        <w:rPr>
+          <w:rFonts w:hint="default"/>
+          <w:color w:val="auto"/>
+        </w:rPr>
+        <w:t>- NoteId: String</w:t>
+      </w:r>
+    </w:p>
+    <w:p>
+      <w:pPr>
+        <w:rPr>
+          <w:rFonts w:hint="default"/>
+          <w:color w:val="auto"/>
+        </w:rPr>
+      </w:pPr>
+      <w:r>
+        <w:rPr>
+          <w:rFonts w:hint="default"/>
+          <w:color w:val="auto"/>
+        </w:rPr>
+        <w:t>- UserId: String</w:t>
+      </w:r>
+    </w:p>
+    <w:p>
+      <w:pPr>
+        <w:rPr>
+          <w:rFonts w:hint="default"/>
+          <w:color w:val="auto"/>
+        </w:rPr>
+      </w:pPr>
+      <w:r>
+        <w:rPr>
+          <w:rFonts w:hint="default"/>
+          <w:color w:val="auto"/>
+        </w:rPr>
+        <w:t>- BookId: String</w:t>
+      </w:r>
+    </w:p>
+    <w:p>
+      <w:pPr>
+        <w:rPr>
+          <w:rFonts w:hint="default"/>
+          <w:color w:val="auto"/>
+        </w:rPr>
+      </w:pPr>
+      <w:r>
+        <w:rPr>
+          <w:rFonts w:hint="default"/>
+          <w:color w:val="auto"/>
+        </w:rPr>
+        <w:t>- Content: String</w:t>
+      </w:r>
+    </w:p>
+    <w:p>
+      <w:pPr>
+        <w:rPr>
+          <w:rFonts w:hint="default"/>
+          <w:color w:val="auto"/>
+        </w:rPr>
+      </w:pPr>
+      <w:r>
+        <w:rPr>
+          <w:rFonts w:hint="default"/>
+          <w:color w:val="auto"/>
+        </w:rPr>
+        <w:t>- CreatedDate: Long</w:t>
+      </w:r>
+    </w:p>
+    <w:p>
+      <w:pPr>
+        <w:rPr>
+          <w:rFonts w:hint="default"/>
+          <w:color w:val="auto"/>
+        </w:rPr>
+      </w:pPr>
+    </w:p>
+    <w:p>
+      <w:pPr>
+        <w:rPr>
+          <w:rFonts w:hint="default"/>
+          <w:color w:val="auto"/>
+        </w:rPr>
+      </w:pPr>
+      <w:r>
+        <w:rPr>
+          <w:rFonts w:hint="default"/>
+          <w:color w:val="auto"/>
+        </w:rPr>
+        <w:t>Payment: Class</w:t>
+      </w:r>
+    </w:p>
+    <w:p>
+      <w:pPr>
+        <w:rPr>
+          <w:rFonts w:hint="default"/>
+          <w:color w:val="auto"/>
+        </w:rPr>
+      </w:pPr>
+      <w:r>
+        <w:rPr>
+          <w:rFonts w:hint="default"/>
+          <w:color w:val="auto"/>
+        </w:rPr>
+        <w:t>- PaymentId: String</w:t>
+      </w:r>
+    </w:p>
+    <w:p>
+      <w:pPr>
+        <w:rPr>
+          <w:rFonts w:hint="default"/>
+          <w:color w:val="auto"/>
+        </w:rPr>
+      </w:pPr>
+      <w:r>
+        <w:rPr>
+          <w:rFonts w:hint="default"/>
+          <w:color w:val="auto"/>
+        </w:rPr>
+        <w:t>- UserId: String</w:t>
+      </w:r>
+    </w:p>
+    <w:p>
+      <w:pPr>
+        <w:rPr>
+          <w:rFonts w:hint="default"/>
+          <w:color w:val="auto"/>
+        </w:rPr>
+      </w:pPr>
+      <w:r>
+        <w:rPr>
+          <w:rFonts w:hint="default"/>
+          <w:color w:val="auto"/>
+        </w:rPr>
+        <w:t>- Amount: Double</w:t>
+      </w:r>
+    </w:p>
+    <w:p>
+      <w:pPr>
+        <w:rPr>
+          <w:rFonts w:hint="default"/>
+          <w:color w:val="auto"/>
+        </w:rPr>
+      </w:pPr>
+      <w:r>
+        <w:rPr>
+          <w:rFonts w:hint="default"/>
+          <w:color w:val="auto"/>
+        </w:rPr>
+        <w:t>- PaymentDate: Long</w:t>
+      </w:r>
+    </w:p>
+    <w:p>
+      <w:pPr>
+        <w:rPr>
+          <w:rFonts w:hint="default"/>
+          <w:color w:val="auto"/>
+        </w:rPr>
+      </w:pPr>
+      <w:r>
+        <w:rPr>
+          <w:rFonts w:hint="default"/>
+          <w:color w:val="auto"/>
+        </w:rPr>
+        <w:t>- PaymentMethod: String</w:t>
+      </w:r>
+    </w:p>
+    <w:p>
+      <w:pPr>
+        <w:rPr>
+          <w:rFonts w:hint="default"/>
+          <w:color w:val="auto"/>
+        </w:rPr>
+      </w:pPr>
+    </w:p>
+    <w:p>
+      <w:pPr>
+        <w:rPr>
+          <w:rFonts w:hint="default"/>
+          <w:color w:val="auto"/>
+        </w:rPr>
+      </w:pPr>
+      <w:r>
+        <w:rPr>
+          <w:rFonts w:hint="default"/>
+          <w:color w:val="auto"/>
+        </w:rPr>
+        <w:t>Feedback: Class</w:t>
+      </w:r>
+    </w:p>
+    <w:p>
+      <w:pPr>
+        <w:rPr>
+          <w:rFonts w:hint="default"/>
+          <w:color w:val="auto"/>
+        </w:rPr>
+      </w:pPr>
+      <w:r>
+        <w:rPr>
+          <w:rFonts w:hint="default"/>
+          <w:color w:val="auto"/>
+        </w:rPr>
+        <w:t>- FeedbackId: String</w:t>
+      </w:r>
+    </w:p>
+    <w:p>
+      <w:pPr>
+        <w:rPr>
+          <w:rFonts w:hint="default"/>
+          <w:color w:val="auto"/>
+        </w:rPr>
+      </w:pPr>
+      <w:r>
+        <w:rPr>
+          <w:rFonts w:hint="default"/>
+          <w:color w:val="auto"/>
+        </w:rPr>
+        <w:t>- UserId: String</w:t>
+      </w:r>
+    </w:p>
+    <w:p>
+      <w:pPr>
+        <w:rPr>
+          <w:rFonts w:hint="default"/>
+          <w:color w:val="auto"/>
+        </w:rPr>
+      </w:pPr>
+      <w:r>
+        <w:rPr>
+          <w:rFonts w:hint="default"/>
+          <w:color w:val="auto"/>
+        </w:rPr>
+        <w:t>- BookId: String</w:t>
+      </w:r>
+    </w:p>
+    <w:p>
+      <w:pPr>
+        <w:rPr>
+          <w:rFonts w:hint="default"/>
+          <w:color w:val="auto"/>
+        </w:rPr>
+      </w:pPr>
+      <w:r>
+        <w:rPr>
+          <w:rFonts w:hint="default"/>
+          <w:color w:val="auto"/>
+        </w:rPr>
+        <w:t>- Rating: Integer (1-5)</w:t>
+      </w:r>
+    </w:p>
+    <w:p>
+      <w:pPr>
+        <w:rPr>
+          <w:rFonts w:hint="default"/>
+          <w:color w:val="auto"/>
+        </w:rPr>
+      </w:pPr>
+      <w:r>
+        <w:rPr>
+          <w:rFonts w:hint="default"/>
+          <w:color w:val="auto"/>
+        </w:rPr>
+        <w:t>- Comments: String</w:t>
+      </w:r>
+    </w:p>
+    <w:p>
+      <w:pPr>
+        <w:rPr>
+          <w:rFonts w:hint="default"/>
+          <w:color w:val="auto"/>
+        </w:rPr>
+      </w:pPr>
+      <w:r>
+        <w:rPr>
+          <w:rFonts w:hint="default"/>
+          <w:color w:val="auto"/>
+        </w:rPr>
+        <w:t>- Date: Long</w:t>
+      </w:r>
+    </w:p>
+    <w:p>
+      <w:pPr>
+        <w:rPr>
+          <w:rFonts w:hint="default"/>
+          <w:color w:val="auto"/>
+        </w:rPr>
+      </w:pPr>
+    </w:p>
+    <w:p>
+      <w:pPr>
+        <w:rPr>
+          <w:rFonts w:hint="default"/>
+          <w:color w:val="auto"/>
+        </w:rPr>
+      </w:pPr>
+      <w:r>
+        <w:rPr>
+          <w:rFonts w:hint="default"/>
+          <w:color w:val="auto"/>
+        </w:rPr>
+        <w:t>SearchFilter: Class</w:t>
+      </w:r>
+    </w:p>
+    <w:p>
+      <w:pPr>
+        <w:rPr>
+          <w:rFonts w:hint="default"/>
+          <w:color w:val="auto"/>
+        </w:rPr>
+      </w:pPr>
+      <w:r>
+        <w:rPr>
+          <w:rFonts w:hint="default"/>
+          <w:color w:val="auto"/>
+        </w:rPr>
+        <w:t>- Title: String</w:t>
+      </w:r>
+    </w:p>
+    <w:p>
+      <w:pPr>
+        <w:rPr>
+          <w:rFonts w:hint="default"/>
+          <w:color w:val="auto"/>
+        </w:rPr>
+      </w:pPr>
+      <w:r>
+        <w:rPr>
+          <w:rFonts w:hint="default"/>
+          <w:color w:val="auto"/>
+        </w:rPr>
+        <w:t>- Author: String</w:t>
+      </w:r>
+    </w:p>
+    <w:p>
+      <w:pPr>
+        <w:rPr>
+          <w:rFonts w:hint="default"/>
+          <w:color w:val="auto"/>
+        </w:rPr>
+      </w:pPr>
+      <w:r>
+        <w:rPr>
+          <w:rFonts w:hint="default"/>
+          <w:color w:val="auto"/>
+        </w:rPr>
+        <w:t>- Genre: String</w:t>
+      </w:r>
+    </w:p>
+    <w:p>
+      <w:pPr>
+        <w:rPr>
+          <w:rFonts w:hint="default"/>
+          <w:color w:val="auto"/>
+        </w:rPr>
+      </w:pPr>
+      <w:r>
+        <w:rPr>
+          <w:rFonts w:hint="default"/>
+          <w:color w:val="auto"/>
+        </w:rPr>
+        <w:t>- AvailableOnly: Boolean</w:t>
+      </w:r>
+    </w:p>
+    <w:p>
+      <w:pPr>
+        <w:rPr>
+          <w:rFonts w:hint="default"/>
+          <w:color w:val="auto"/>
+        </w:rPr>
+      </w:pPr>
+    </w:p>
+    <w:p>
+      <w:pPr>
+        <w:rPr>
+          <w:rFonts w:hint="default"/>
+          <w:color w:val="auto"/>
+        </w:rPr>
+      </w:pPr>
+      <w:r>
+        <w:rPr>
+          <w:rFonts w:hint="default"/>
+          <w:color w:val="auto"/>
+        </w:rPr>
+        <w:t>CreditSystem: Class</w:t>
+      </w:r>
+    </w:p>
+    <w:p>
+      <w:pPr>
+        <w:rPr>
+          <w:rFonts w:hint="default"/>
+          <w:color w:val="auto"/>
+        </w:rPr>
+      </w:pPr>
+      <w:r>
+        <w:rPr>
+          <w:rFonts w:hint="default"/>
+          <w:color w:val="auto"/>
+        </w:rPr>
+        <w:t>- UserId: String</w:t>
+      </w:r>
+    </w:p>
+    <w:p>
+      <w:pPr>
+        <w:rPr>
+          <w:rFonts w:hint="default"/>
+          <w:color w:val="auto"/>
+        </w:rPr>
+      </w:pPr>
+      <w:r>
+        <w:rPr>
+          <w:rFonts w:hint="default"/>
+          <w:color w:val="auto"/>
+        </w:rPr>
+        <w:t>- Points: Integer</w:t>
+      </w:r>
+    </w:p>
+    <w:p>
+      <w:pPr>
+        <w:rPr>
+          <w:rFonts w:hint="default"/>
+          <w:color w:val="auto"/>
+        </w:rPr>
+      </w:pPr>
+      <w:r>
+        <w:rPr>
+          <w:rFonts w:hint="default"/>
+          <w:color w:val="auto"/>
+        </w:rPr>
+        <w:t>- LastUpdated: Long</w:t>
       </w:r>
     </w:p>
     <w:sectPr>
@@ -463,7 +1577,7 @@
   <w:docDefaults>
     <w:rPrDefault>
       <w:rPr>
-        <w:rFonts w:asciiTheme="minorHAnsi" w:hAnsiTheme="minorHAnsi" w:eastAsiaTheme="minorEastAsia" w:cstheme="minorBidi"/>
+        <w:rFonts w:ascii="Times New Roman" w:hAnsi="Times New Roman" w:eastAsia="SimSun" w:cs="Times New Roman"/>
       </w:rPr>
     </w:rPrDefault>
     <w:pPrDefault/>
@@ -500,8 +1614,8 @@
     <w:lsdException w:uiPriority="99" w:name="Normal Indent"/>
     <w:lsdException w:uiPriority="99" w:name="footnote text"/>
     <w:lsdException w:uiPriority="99" w:name="annotation text"/>
-    <w:lsdException w:uiPriority="99" w:semiHidden="0" w:name="header"/>
-    <w:lsdException w:uiPriority="99" w:semiHidden="0" w:name="footer"/>
+    <w:lsdException w:qFormat="1" w:uiPriority="99" w:semiHidden="0" w:name="header"/>
+    <w:lsdException w:qFormat="1" w:uiPriority="99" w:semiHidden="0" w:name="footer"/>
     <w:lsdException w:uiPriority="99" w:name="index heading"/>
     <w:lsdException w:qFormat="1" w:uiPriority="35" w:name="caption"/>
     <w:lsdException w:uiPriority="99" w:name="table of figures"/>
@@ -514,7 +1628,7 @@
     <w:lsdException w:uiPriority="99" w:name="endnote reference"/>
     <w:lsdException w:uiPriority="99" w:name="endnote text"/>
     <w:lsdException w:uiPriority="99" w:name="table of authorities"/>
-    <w:lsdException w:uiPriority="99" w:semiHidden="0" w:name="macro"/>
+    <w:lsdException w:qFormat="1" w:uiPriority="99" w:semiHidden="0" w:name="macro"/>
     <w:lsdException w:uiPriority="99" w:name="toa heading"/>
     <w:lsdException w:uiPriority="99" w:semiHidden="0" w:name="List"/>
     <w:lsdException w:qFormat="1" w:uiPriority="99" w:semiHidden="0" w:name="List Bullet"/>
@@ -524,21 +1638,21 @@
     <w:lsdException w:uiPriority="99" w:name="List 4"/>
     <w:lsdException w:uiPriority="99" w:name="List 5"/>
     <w:lsdException w:qFormat="1" w:uiPriority="99" w:semiHidden="0" w:name="List Bullet 2"/>
-    <w:lsdException w:uiPriority="99" w:semiHidden="0" w:name="List Bullet 3"/>
+    <w:lsdException w:qFormat="1" w:uiPriority="99" w:semiHidden="0" w:name="List Bullet 3"/>
     <w:lsdException w:uiPriority="99" w:name="List Bullet 4"/>
     <w:lsdException w:uiPriority="99" w:name="List Bullet 5"/>
     <w:lsdException w:uiPriority="99" w:semiHidden="0" w:name="List Number 2"/>
-    <w:lsdException w:uiPriority="99" w:semiHidden="0" w:name="List Number 3"/>
+    <w:lsdException w:qFormat="1" w:uiPriority="99" w:semiHidden="0" w:name="List Number 3"/>
     <w:lsdException w:uiPriority="99" w:name="List Number 4"/>
     <w:lsdException w:uiPriority="99" w:name="List Number 5"/>
     <w:lsdException w:qFormat="1" w:unhideWhenUsed="0" w:uiPriority="10" w:semiHidden="0" w:name="Title"/>
     <w:lsdException w:uiPriority="99" w:name="Closing"/>
     <w:lsdException w:uiPriority="99" w:name="Signature"/>
-    <w:lsdException w:uiPriority="1" w:name="Default Paragraph Font"/>
+    <w:lsdException w:qFormat="1" w:uiPriority="1" w:name="Default Paragraph Font"/>
     <w:lsdException w:uiPriority="99" w:semiHidden="0" w:name="Body Text"/>
     <w:lsdException w:uiPriority="99" w:name="Body Text Indent"/>
-    <w:lsdException w:uiPriority="99" w:semiHidden="0" w:name="List Continue"/>
-    <w:lsdException w:uiPriority="99" w:semiHidden="0" w:name="List Continue 2"/>
+    <w:lsdException w:qFormat="1" w:uiPriority="99" w:semiHidden="0" w:name="List Continue"/>
+    <w:lsdException w:qFormat="1" w:uiPriority="99" w:semiHidden="0" w:name="List Continue 2"/>
     <w:lsdException w:qFormat="1" w:uiPriority="99" w:semiHidden="0" w:name="List Continue 3"/>
     <w:lsdException w:uiPriority="99" w:name="List Continue 4"/>
     <w:lsdException w:uiPriority="99" w:name="List Continue 5"/>
@@ -572,7 +1686,7 @@
     <w:lsdException w:uiPriority="99" w:name="HTML Sample"/>
     <w:lsdException w:uiPriority="99" w:name="HTML Typewriter"/>
     <w:lsdException w:uiPriority="99" w:name="HTML Variable"/>
-    <w:lsdException w:uiPriority="99" w:name="Normal Table"/>
+    <w:lsdException w:qFormat="1" w:uiPriority="99" w:name="Normal Table"/>
     <w:lsdException w:uiPriority="99" w:name="annotation subject"/>
     <w:lsdException w:uiPriority="99" w:name="Table Simple 1"/>
     <w:lsdException w:uiPriority="99" w:name="Table Simple 2"/>
@@ -620,73 +1734,73 @@
     <w:lsdException w:qFormat="1" w:unhideWhenUsed="0" w:uiPriority="59" w:semiHidden="0" w:name="Table Grid"/>
     <w:lsdException w:uiPriority="99" w:name="Table Theme"/>
     <w:lsdException w:qFormat="1" w:unhideWhenUsed="0" w:uiPriority="1" w:semiHidden="0" w:name="No Spacing"/>
-    <w:lsdException w:unhideWhenUsed="0" w:uiPriority="60" w:semiHidden="0" w:name="Light Shading"/>
+    <w:lsdException w:qFormat="1" w:unhideWhenUsed="0" w:uiPriority="60" w:semiHidden="0" w:name="Light Shading"/>
     <w:lsdException w:qFormat="1" w:unhideWhenUsed="0" w:uiPriority="61" w:semiHidden="0" w:name="Light List"/>
-    <w:lsdException w:unhideWhenUsed="0" w:uiPriority="62" w:semiHidden="0" w:name="Light Grid"/>
+    <w:lsdException w:qFormat="1" w:unhideWhenUsed="0" w:uiPriority="62" w:semiHidden="0" w:name="Light Grid"/>
     <w:lsdException w:unhideWhenUsed="0" w:uiPriority="63" w:semiHidden="0" w:name="Medium Shading 1"/>
-    <w:lsdException w:unhideWhenUsed="0" w:uiPriority="64" w:semiHidden="0" w:name="Medium Shading 2"/>
+    <w:lsdException w:qFormat="1" w:unhideWhenUsed="0" w:uiPriority="64" w:semiHidden="0" w:name="Medium Shading 2"/>
     <w:lsdException w:qFormat="1" w:unhideWhenUsed="0" w:uiPriority="65" w:semiHidden="0" w:name="Medium List 1"/>
-    <w:lsdException w:unhideWhenUsed="0" w:uiPriority="66" w:semiHidden="0" w:name="Medium List 2"/>
-    <w:lsdException w:unhideWhenUsed="0" w:uiPriority="67" w:semiHidden="0" w:name="Medium Grid 1"/>
-    <w:lsdException w:unhideWhenUsed="0" w:uiPriority="68" w:semiHidden="0" w:name="Medium Grid 2"/>
-    <w:lsdException w:unhideWhenUsed="0" w:uiPriority="69" w:semiHidden="0" w:name="Medium Grid 3"/>
+    <w:lsdException w:qFormat="1" w:unhideWhenUsed="0" w:uiPriority="66" w:semiHidden="0" w:name="Medium List 2"/>
+    <w:lsdException w:qFormat="1" w:unhideWhenUsed="0" w:uiPriority="67" w:semiHidden="0" w:name="Medium Grid 1"/>
+    <w:lsdException w:qFormat="1" w:unhideWhenUsed="0" w:uiPriority="68" w:semiHidden="0" w:name="Medium Grid 2"/>
+    <w:lsdException w:qFormat="1" w:unhideWhenUsed="0" w:uiPriority="69" w:semiHidden="0" w:name="Medium Grid 3"/>
     <w:lsdException w:unhideWhenUsed="0" w:uiPriority="70" w:semiHidden="0" w:name="Dark List"/>
     <w:lsdException w:qFormat="1" w:unhideWhenUsed="0" w:uiPriority="71" w:semiHidden="0" w:name="Colorful Shading"/>
     <w:lsdException w:qFormat="1" w:unhideWhenUsed="0" w:uiPriority="72" w:semiHidden="0" w:name="Colorful List"/>
     <w:lsdException w:qFormat="1" w:unhideWhenUsed="0" w:uiPriority="73" w:semiHidden="0" w:name="Colorful Grid"/>
     <w:lsdException w:unhideWhenUsed="0" w:uiPriority="60" w:semiHidden="0" w:name="Light Shading Accent 1"/>
     <w:lsdException w:qFormat="1" w:unhideWhenUsed="0" w:uiPriority="61" w:semiHidden="0" w:name="Light List Accent 1"/>
-    <w:lsdException w:unhideWhenUsed="0" w:uiPriority="62" w:semiHidden="0" w:name="Light Grid Accent 1"/>
+    <w:lsdException w:qFormat="1" w:unhideWhenUsed="0" w:uiPriority="62" w:semiHidden="0" w:name="Light Grid Accent 1"/>
     <w:lsdException w:qFormat="1" w:unhideWhenUsed="0" w:uiPriority="63" w:semiHidden="0" w:name="Medium Shading 1 Accent 1"/>
     <w:lsdException w:qFormat="1" w:unhideWhenUsed="0" w:uiPriority="64" w:semiHidden="0" w:name="Medium Shading 2 Accent 1"/>
-    <w:lsdException w:unhideWhenUsed="0" w:uiPriority="65" w:semiHidden="0" w:name="Medium List 1 Accent 1"/>
+    <w:lsdException w:qFormat="1" w:unhideWhenUsed="0" w:uiPriority="65" w:semiHidden="0" w:name="Medium List 1 Accent 1"/>
     <w:lsdException w:qFormat="1" w:unhideWhenUsed="0" w:uiPriority="34" w:semiHidden="0" w:name="List Paragraph"/>
     <w:lsdException w:qFormat="1" w:unhideWhenUsed="0" w:uiPriority="29" w:semiHidden="0" w:name="Quote"/>
     <w:lsdException w:qFormat="1" w:unhideWhenUsed="0" w:uiPriority="30" w:semiHidden="0" w:name="Intense Quote"/>
-    <w:lsdException w:unhideWhenUsed="0" w:uiPriority="66" w:semiHidden="0" w:name="Medium List 2 Accent 1"/>
+    <w:lsdException w:qFormat="1" w:unhideWhenUsed="0" w:uiPriority="66" w:semiHidden="0" w:name="Medium List 2 Accent 1"/>
     <w:lsdException w:qFormat="1" w:unhideWhenUsed="0" w:uiPriority="67" w:semiHidden="0" w:name="Medium Grid 1 Accent 1"/>
     <w:lsdException w:qFormat="1" w:unhideWhenUsed="0" w:uiPriority="68" w:semiHidden="0" w:name="Medium Grid 2 Accent 1"/>
-    <w:lsdException w:unhideWhenUsed="0" w:uiPriority="69" w:semiHidden="0" w:name="Medium Grid 3 Accent 1"/>
+    <w:lsdException w:qFormat="1" w:unhideWhenUsed="0" w:uiPriority="69" w:semiHidden="0" w:name="Medium Grid 3 Accent 1"/>
     <w:lsdException w:unhideWhenUsed="0" w:uiPriority="70" w:semiHidden="0" w:name="Dark List Accent 1"/>
     <w:lsdException w:unhideWhenUsed="0" w:uiPriority="71" w:semiHidden="0" w:name="Colorful Shading Accent 1"/>
     <w:lsdException w:unhideWhenUsed="0" w:uiPriority="72" w:semiHidden="0" w:name="Colorful List Accent 1"/>
     <w:lsdException w:qFormat="1" w:unhideWhenUsed="0" w:uiPriority="73" w:semiHidden="0" w:name="Colorful Grid Accent 1"/>
-    <w:lsdException w:unhideWhenUsed="0" w:uiPriority="60" w:semiHidden="0" w:name="Light Shading Accent 2"/>
+    <w:lsdException w:qFormat="1" w:unhideWhenUsed="0" w:uiPriority="60" w:semiHidden="0" w:name="Light Shading Accent 2"/>
     <w:lsdException w:qFormat="1" w:unhideWhenUsed="0" w:uiPriority="61" w:semiHidden="0" w:name="Light List Accent 2"/>
     <w:lsdException w:unhideWhenUsed="0" w:uiPriority="62" w:semiHidden="0" w:name="Light Grid Accent 2"/>
     <w:lsdException w:unhideWhenUsed="0" w:uiPriority="63" w:semiHidden="0" w:name="Medium Shading 1 Accent 2"/>
     <w:lsdException w:qFormat="1" w:unhideWhenUsed="0" w:uiPriority="64" w:semiHidden="0" w:name="Medium Shading 2 Accent 2"/>
-    <w:lsdException w:unhideWhenUsed="0" w:uiPriority="65" w:semiHidden="0" w:name="Medium List 1 Accent 2"/>
-    <w:lsdException w:unhideWhenUsed="0" w:uiPriority="66" w:semiHidden="0" w:name="Medium List 2 Accent 2"/>
+    <w:lsdException w:qFormat="1" w:unhideWhenUsed="0" w:uiPriority="65" w:semiHidden="0" w:name="Medium List 1 Accent 2"/>
+    <w:lsdException w:qFormat="1" w:unhideWhenUsed="0" w:uiPriority="66" w:semiHidden="0" w:name="Medium List 2 Accent 2"/>
     <w:lsdException w:qFormat="1" w:unhideWhenUsed="0" w:uiPriority="67" w:semiHidden="0" w:name="Medium Grid 1 Accent 2"/>
-    <w:lsdException w:unhideWhenUsed="0" w:uiPriority="68" w:semiHidden="0" w:name="Medium Grid 2 Accent 2"/>
-    <w:lsdException w:unhideWhenUsed="0" w:uiPriority="69" w:semiHidden="0" w:name="Medium Grid 3 Accent 2"/>
+    <w:lsdException w:qFormat="1" w:unhideWhenUsed="0" w:uiPriority="68" w:semiHidden="0" w:name="Medium Grid 2 Accent 2"/>
+    <w:lsdException w:qFormat="1" w:unhideWhenUsed="0" w:uiPriority="69" w:semiHidden="0" w:name="Medium Grid 3 Accent 2"/>
     <w:lsdException w:unhideWhenUsed="0" w:uiPriority="70" w:semiHidden="0" w:name="Dark List Accent 2"/>
     <w:lsdException w:unhideWhenUsed="0" w:uiPriority="71" w:semiHidden="0" w:name="Colorful Shading Accent 2"/>
-    <w:lsdException w:unhideWhenUsed="0" w:uiPriority="72" w:semiHidden="0" w:name="Colorful List Accent 2"/>
+    <w:lsdException w:qFormat="1" w:unhideWhenUsed="0" w:uiPriority="72" w:semiHidden="0" w:name="Colorful List Accent 2"/>
     <w:lsdException w:unhideWhenUsed="0" w:uiPriority="73" w:semiHidden="0" w:name="Colorful Grid Accent 2"/>
     <w:lsdException w:unhideWhenUsed="0" w:uiPriority="60" w:semiHidden="0" w:name="Light Shading Accent 3"/>
-    <w:lsdException w:unhideWhenUsed="0" w:uiPriority="61" w:semiHidden="0" w:name="Light List Accent 3"/>
-    <w:lsdException w:unhideWhenUsed="0" w:uiPriority="62" w:semiHidden="0" w:name="Light Grid Accent 3"/>
+    <w:lsdException w:qFormat="1" w:unhideWhenUsed="0" w:uiPriority="61" w:semiHidden="0" w:name="Light List Accent 3"/>
+    <w:lsdException w:qFormat="1" w:unhideWhenUsed="0" w:uiPriority="62" w:semiHidden="0" w:name="Light Grid Accent 3"/>
     <w:lsdException w:unhideWhenUsed="0" w:uiPriority="63" w:semiHidden="0" w:name="Medium Shading 1 Accent 3"/>
-    <w:lsdException w:unhideWhenUsed="0" w:uiPriority="64" w:semiHidden="0" w:name="Medium Shading 2 Accent 3"/>
+    <w:lsdException w:qFormat="1" w:unhideWhenUsed="0" w:uiPriority="64" w:semiHidden="0" w:name="Medium Shading 2 Accent 3"/>
     <w:lsdException w:qFormat="1" w:unhideWhenUsed="0" w:uiPriority="65" w:semiHidden="0" w:name="Medium List 1 Accent 3"/>
     <w:lsdException w:qFormat="1" w:unhideWhenUsed="0" w:uiPriority="66" w:semiHidden="0" w:name="Medium List 2 Accent 3"/>
-    <w:lsdException w:unhideWhenUsed="0" w:uiPriority="67" w:semiHidden="0" w:name="Medium Grid 1 Accent 3"/>
+    <w:lsdException w:qFormat="1" w:unhideWhenUsed="0" w:uiPriority="67" w:semiHidden="0" w:name="Medium Grid 1 Accent 3"/>
     <w:lsdException w:qFormat="1" w:unhideWhenUsed="0" w:uiPriority="68" w:semiHidden="0" w:name="Medium Grid 2 Accent 3"/>
-    <w:lsdException w:unhideWhenUsed="0" w:uiPriority="69" w:semiHidden="0" w:name="Medium Grid 3 Accent 3"/>
+    <w:lsdException w:qFormat="1" w:unhideWhenUsed="0" w:uiPriority="69" w:semiHidden="0" w:name="Medium Grid 3 Accent 3"/>
     <w:lsdException w:unhideWhenUsed="0" w:uiPriority="70" w:semiHidden="0" w:name="Dark List Accent 3"/>
     <w:lsdException w:qFormat="1" w:unhideWhenUsed="0" w:uiPriority="71" w:semiHidden="0" w:name="Colorful Shading Accent 3"/>
     <w:lsdException w:qFormat="1" w:unhideWhenUsed="0" w:uiPriority="72" w:semiHidden="0" w:name="Colorful List Accent 3"/>
     <w:lsdException w:unhideWhenUsed="0" w:uiPriority="73" w:semiHidden="0" w:name="Colorful Grid Accent 3"/>
     <w:lsdException w:qFormat="1" w:unhideWhenUsed="0" w:uiPriority="60" w:semiHidden="0" w:name="Light Shading Accent 4"/>
-    <w:lsdException w:unhideWhenUsed="0" w:uiPriority="61" w:semiHidden="0" w:name="Light List Accent 4"/>
-    <w:lsdException w:unhideWhenUsed="0" w:uiPriority="62" w:semiHidden="0" w:name="Light Grid Accent 4"/>
+    <w:lsdException w:qFormat="1" w:unhideWhenUsed="0" w:uiPriority="61" w:semiHidden="0" w:name="Light List Accent 4"/>
+    <w:lsdException w:qFormat="1" w:unhideWhenUsed="0" w:uiPriority="62" w:semiHidden="0" w:name="Light Grid Accent 4"/>
     <w:lsdException w:unhideWhenUsed="0" w:uiPriority="63" w:semiHidden="0" w:name="Medium Shading 1 Accent 4"/>
     <w:lsdException w:unhideWhenUsed="0" w:uiPriority="64" w:semiHidden="0" w:name="Medium Shading 2 Accent 4"/>
     <w:lsdException w:unhideWhenUsed="0" w:uiPriority="65" w:semiHidden="0" w:name="Medium List 1 Accent 4"/>
-    <w:lsdException w:unhideWhenUsed="0" w:uiPriority="66" w:semiHidden="0" w:name="Medium List 2 Accent 4"/>
-    <w:lsdException w:unhideWhenUsed="0" w:uiPriority="67" w:semiHidden="0" w:name="Medium Grid 1 Accent 4"/>
+    <w:lsdException w:qFormat="1" w:unhideWhenUsed="0" w:uiPriority="66" w:semiHidden="0" w:name="Medium List 2 Accent 4"/>
+    <w:lsdException w:qFormat="1" w:unhideWhenUsed="0" w:uiPriority="67" w:semiHidden="0" w:name="Medium Grid 1 Accent 4"/>
     <w:lsdException w:qFormat="1" w:unhideWhenUsed="0" w:uiPriority="68" w:semiHidden="0" w:name="Medium Grid 2 Accent 4"/>
     <w:lsdException w:qFormat="1" w:unhideWhenUsed="0" w:uiPriority="69" w:semiHidden="0" w:name="Medium Grid 3 Accent 4"/>
     <w:lsdException w:qFormat="1" w:unhideWhenUsed="0" w:uiPriority="70" w:semiHidden="0" w:name="Dark List Accent 4"/>
@@ -694,14 +1808,14 @@
     <w:lsdException w:unhideWhenUsed="0" w:uiPriority="72" w:semiHidden="0" w:name="Colorful List Accent 4"/>
     <w:lsdException w:unhideWhenUsed="0" w:uiPriority="73" w:semiHidden="0" w:name="Colorful Grid Accent 4"/>
     <w:lsdException w:unhideWhenUsed="0" w:uiPriority="60" w:semiHidden="0" w:name="Light Shading Accent 5"/>
-    <w:lsdException w:unhideWhenUsed="0" w:uiPriority="61" w:semiHidden="0" w:name="Light List Accent 5"/>
+    <w:lsdException w:qFormat="1" w:unhideWhenUsed="0" w:uiPriority="61" w:semiHidden="0" w:name="Light List Accent 5"/>
     <w:lsdException w:unhideWhenUsed="0" w:uiPriority="62" w:semiHidden="0" w:name="Light Grid Accent 5"/>
-    <w:lsdException w:unhideWhenUsed="0" w:uiPriority="63" w:semiHidden="0" w:name="Medium Shading 1 Accent 5"/>
+    <w:lsdException w:qFormat="1" w:unhideWhenUsed="0" w:uiPriority="63" w:semiHidden="0" w:name="Medium Shading 1 Accent 5"/>
     <w:lsdException w:qFormat="1" w:unhideWhenUsed="0" w:uiPriority="64" w:semiHidden="0" w:name="Medium Shading 2 Accent 5"/>
     <w:lsdException w:qFormat="1" w:unhideWhenUsed="0" w:uiPriority="65" w:semiHidden="0" w:name="Medium List 1 Accent 5"/>
-    <w:lsdException w:unhideWhenUsed="0" w:uiPriority="66" w:semiHidden="0" w:name="Medium List 2 Accent 5"/>
+    <w:lsdException w:qFormat="1" w:unhideWhenUsed="0" w:uiPriority="66" w:semiHidden="0" w:name="Medium List 2 Accent 5"/>
     <w:lsdException w:qFormat="1" w:unhideWhenUsed="0" w:uiPriority="67" w:semiHidden="0" w:name="Medium Grid 1 Accent 5"/>
-    <w:lsdException w:unhideWhenUsed="0" w:uiPriority="68" w:semiHidden="0" w:name="Medium Grid 2 Accent 5"/>
+    <w:lsdException w:qFormat="1" w:unhideWhenUsed="0" w:uiPriority="68" w:semiHidden="0" w:name="Medium Grid 2 Accent 5"/>
     <w:lsdException w:qFormat="1" w:unhideWhenUsed="0" w:uiPriority="69" w:semiHidden="0" w:name="Medium Grid 3 Accent 5"/>
     <w:lsdException w:unhideWhenUsed="0" w:uiPriority="70" w:semiHidden="0" w:name="Dark List Accent 5"/>
     <w:lsdException w:unhideWhenUsed="0" w:uiPriority="71" w:semiHidden="0" w:name="Colorful Shading Accent 5"/>
@@ -709,13 +1823,13 @@
     <w:lsdException w:unhideWhenUsed="0" w:uiPriority="73" w:semiHidden="0" w:name="Colorful Grid Accent 5"/>
     <w:lsdException w:qFormat="1" w:unhideWhenUsed="0" w:uiPriority="60" w:semiHidden="0" w:name="Light Shading Accent 6"/>
     <w:lsdException w:unhideWhenUsed="0" w:uiPriority="61" w:semiHidden="0" w:name="Light List Accent 6"/>
-    <w:lsdException w:unhideWhenUsed="0" w:uiPriority="62" w:semiHidden="0" w:name="Light Grid Accent 6"/>
+    <w:lsdException w:qFormat="1" w:unhideWhenUsed="0" w:uiPriority="62" w:semiHidden="0" w:name="Light Grid Accent 6"/>
     <w:lsdException w:qFormat="1" w:unhideWhenUsed="0" w:uiPriority="63" w:semiHidden="0" w:name="Medium Shading 1 Accent 6"/>
-    <w:lsdException w:unhideWhenUsed="0" w:uiPriority="64" w:semiHidden="0" w:name="Medium Shading 2 Accent 6"/>
+    <w:lsdException w:qFormat="1" w:unhideWhenUsed="0" w:uiPriority="64" w:semiHidden="0" w:name="Medium Shading 2 Accent 6"/>
     <w:lsdException w:qFormat="1" w:unhideWhenUsed="0" w:uiPriority="65" w:semiHidden="0" w:name="Medium List 1 Accent 6"/>
     <w:lsdException w:qFormat="1" w:unhideWhenUsed="0" w:uiPriority="66" w:semiHidden="0" w:name="Medium List 2 Accent 6"/>
-    <w:lsdException w:unhideWhenUsed="0" w:uiPriority="67" w:semiHidden="0" w:name="Medium Grid 1 Accent 6"/>
-    <w:lsdException w:unhideWhenUsed="0" w:uiPriority="68" w:semiHidden="0" w:name="Medium Grid 2 Accent 6"/>
+    <w:lsdException w:qFormat="1" w:unhideWhenUsed="0" w:uiPriority="67" w:semiHidden="0" w:name="Medium Grid 1 Accent 6"/>
+    <w:lsdException w:qFormat="1" w:unhideWhenUsed="0" w:uiPriority="68" w:semiHidden="0" w:name="Medium Grid 2 Accent 6"/>
     <w:lsdException w:qFormat="1" w:unhideWhenUsed="0" w:uiPriority="69" w:semiHidden="0" w:name="Medium Grid 3 Accent 6"/>
     <w:lsdException w:unhideWhenUsed="0" w:uiPriority="70" w:semiHidden="0" w:name="Dark List Accent 6"/>
     <w:lsdException w:qFormat="1" w:unhideWhenUsed="0" w:uiPriority="71" w:semiHidden="0" w:name="Colorful Shading Accent 6"/>
@@ -977,12 +2091,14 @@
     <w:name w:val="Default Paragraph Font"/>
     <w:semiHidden/>
     <w:unhideWhenUsed/>
+    <w:qFormat/>
     <w:uiPriority w:val="1"/>
   </w:style>
   <w:style w:type="table" w:default="1" w:styleId="12">
     <w:name w:val="Normal Table"/>
     <w:semiHidden/>
     <w:unhideWhenUsed/>
+    <w:qFormat/>
     <w:uiPriority w:val="99"/>
     <w:tblPr>
       <w:tblCellMar>
@@ -1066,6 +2182,7 @@
     <w:basedOn w:val="1"/>
     <w:link w:val="136"/>
     <w:unhideWhenUsed/>
+    <w:qFormat/>
     <w:uiPriority w:val="99"/>
     <w:pPr>
       <w:tabs>
@@ -1080,6 +2197,7 @@
     <w:basedOn w:val="1"/>
     <w:link w:val="135"/>
     <w:unhideWhenUsed/>
+    <w:qFormat/>
     <w:uiPriority w:val="99"/>
     <w:pPr>
       <w:tabs>
@@ -1152,6 +2270,7 @@
     <w:name w:val="List Bullet 3"/>
     <w:basedOn w:val="1"/>
     <w:unhideWhenUsed/>
+    <w:qFormat/>
     <w:uiPriority w:val="99"/>
     <w:pPr>
       <w:numPr>
@@ -1165,6 +2284,7 @@
     <w:name w:val="List Continue"/>
     <w:basedOn w:val="1"/>
     <w:unhideWhenUsed/>
+    <w:qFormat/>
     <w:uiPriority w:val="99"/>
     <w:pPr>
       <w:spacing w:after="120"/>
@@ -1176,6 +2296,7 @@
     <w:name w:val="List Continue 2"/>
     <w:basedOn w:val="1"/>
     <w:unhideWhenUsed/>
+    <w:qFormat/>
     <w:uiPriority w:val="99"/>
     <w:pPr>
       <w:spacing w:after="120"/>
@@ -1226,6 +2347,7 @@
     <w:name w:val="List Number 3"/>
     <w:basedOn w:val="1"/>
     <w:unhideWhenUsed/>
+    <w:qFormat/>
     <w:uiPriority w:val="99"/>
     <w:pPr>
       <w:numPr>
@@ -1239,6 +2361,7 @@
     <w:name w:val="macro"/>
     <w:link w:val="147"/>
     <w:unhideWhenUsed/>
+    <w:qFormat/>
     <w:uiPriority w:val="99"/>
     <w:pPr>
       <w:tabs>
@@ -1342,6 +2465,7 @@
   <w:style w:type="table" w:styleId="37">
     <w:name w:val="Light Shading"/>
     <w:basedOn w:val="12"/>
+    <w:qFormat/>
     <w:uiPriority w:val="60"/>
     <w:pPr>
       <w:spacing w:after="0" w:line="240" w:lineRule="auto"/>
@@ -1540,6 +2664,7 @@
   <w:style w:type="table" w:styleId="39">
     <w:name w:val="Light Shading Accent 2"/>
     <w:basedOn w:val="12"/>
+    <w:qFormat/>
     <w:uiPriority w:val="60"/>
     <w:pPr>
       <w:spacing w:after="0" w:line="240" w:lineRule="auto"/>
@@ -2319,6 +3444,7 @@
   <w:style w:type="table" w:styleId="47">
     <w:name w:val="Light List Accent 3"/>
     <w:basedOn w:val="12"/>
+    <w:qFormat/>
     <w:uiPriority w:val="61"/>
     <w:pPr>
       <w:spacing w:after="0" w:line="240" w:lineRule="auto"/>
@@ -2412,6 +3538,7 @@
   <w:style w:type="table" w:styleId="48">
     <w:name w:val="Light List Accent 4"/>
     <w:basedOn w:val="12"/>
+    <w:qFormat/>
     <w:uiPriority w:val="61"/>
     <w:pPr>
       <w:spacing w:after="0" w:line="240" w:lineRule="auto"/>
@@ -2505,6 +3632,7 @@
   <w:style w:type="table" w:styleId="49">
     <w:name w:val="Light List Accent 5"/>
     <w:basedOn w:val="12"/>
+    <w:qFormat/>
     <w:uiPriority w:val="61"/>
     <w:pPr>
       <w:spacing w:after="0" w:line="240" w:lineRule="auto"/>
@@ -2691,6 +3819,7 @@
   <w:style w:type="table" w:styleId="51">
     <w:name w:val="Light Grid"/>
     <w:basedOn w:val="12"/>
+    <w:qFormat/>
     <w:uiPriority w:val="62"/>
     <w:pPr>
       <w:spacing w:after="0" w:line="240" w:lineRule="auto"/>
@@ -2817,6 +3946,7 @@
   <w:style w:type="table" w:styleId="52">
     <w:name w:val="Light Grid Accent 1"/>
     <w:basedOn w:val="12"/>
+    <w:qFormat/>
     <w:uiPriority w:val="62"/>
     <w:pPr>
       <w:spacing w:after="0" w:line="240" w:lineRule="auto"/>
@@ -3069,6 +4199,7 @@
   <w:style w:type="table" w:styleId="54">
     <w:name w:val="Light Grid Accent 3"/>
     <w:basedOn w:val="12"/>
+    <w:qFormat/>
     <w:uiPriority w:val="62"/>
     <w:pPr>
       <w:spacing w:after="0" w:line="240" w:lineRule="auto"/>
@@ -3195,6 +4326,7 @@
   <w:style w:type="table" w:styleId="55">
     <w:name w:val="Light Grid Accent 4"/>
     <w:basedOn w:val="12"/>
+    <w:qFormat/>
     <w:uiPriority w:val="62"/>
     <w:pPr>
       <w:spacing w:after="0" w:line="240" w:lineRule="auto"/>
@@ -3447,6 +4579,7 @@
   <w:style w:type="table" w:styleId="57">
     <w:name w:val="Light Grid Accent 6"/>
     <w:basedOn w:val="12"/>
+    <w:qFormat/>
     <w:uiPriority w:val="62"/>
     <w:pPr>
       <w:spacing w:after="0" w:line="240" w:lineRule="auto"/>
@@ -4109,6 +5242,7 @@
   <w:style w:type="table" w:styleId="63">
     <w:name w:val="Medium Shading 1 Accent 5"/>
     <w:basedOn w:val="12"/>
+    <w:qFormat/>
     <w:uiPriority w:val="63"/>
     <w:pPr>
       <w:spacing w:after="0" w:line="240" w:lineRule="auto"/>
@@ -4324,6 +5458,7 @@
   <w:style w:type="table" w:styleId="65">
     <w:name w:val="Medium Shading 2"/>
     <w:basedOn w:val="12"/>
+    <w:qFormat/>
     <w:uiPriority w:val="64"/>
     <w:pPr>
       <w:spacing w:after="0" w:line="240" w:lineRule="auto"/>
@@ -4821,6 +5956,7 @@
   <w:style w:type="table" w:styleId="68">
     <w:name w:val="Medium Shading 2 Accent 3"/>
     <w:basedOn w:val="12"/>
+    <w:qFormat/>
     <w:uiPriority w:val="64"/>
     <w:pPr>
       <w:spacing w:after="0" w:line="240" w:lineRule="auto"/>
@@ -5317,6 +6453,7 @@
   <w:style w:type="table" w:styleId="71">
     <w:name w:val="Medium Shading 2 Accent 6"/>
     <w:basedOn w:val="12"/>
+    <w:qFormat/>
     <w:uiPriority w:val="64"/>
     <w:pPr>
       <w:spacing w:after="0" w:line="240" w:lineRule="auto"/>
@@ -5573,6 +6710,7 @@
   <w:style w:type="table" w:styleId="73">
     <w:name w:val="Medium List 1 Accent 1"/>
     <w:basedOn w:val="12"/>
+    <w:qFormat/>
     <w:uiPriority w:val="65"/>
     <w:pPr>
       <w:spacing w:after="0" w:line="240" w:lineRule="auto"/>
@@ -5663,6 +6801,7 @@
   <w:style w:type="table" w:styleId="74">
     <w:name w:val="Medium List 1 Accent 2"/>
     <w:basedOn w:val="12"/>
+    <w:qFormat/>
     <w:uiPriority w:val="65"/>
     <w:pPr>
       <w:spacing w:after="0" w:line="240" w:lineRule="auto"/>
@@ -6116,6 +7255,7 @@
   <w:style w:type="table" w:styleId="79">
     <w:name w:val="Medium List 2"/>
     <w:basedOn w:val="12"/>
+    <w:qFormat/>
     <w:uiPriority w:val="66"/>
     <w:pPr>
       <w:spacing w:after="0" w:line="240" w:lineRule="auto"/>
@@ -6245,6 +7385,7 @@
   <w:style w:type="table" w:styleId="80">
     <w:name w:val="Medium List 2 Accent 1"/>
     <w:basedOn w:val="12"/>
+    <w:qFormat/>
     <w:uiPriority w:val="66"/>
     <w:pPr>
       <w:spacing w:after="0" w:line="240" w:lineRule="auto"/>
@@ -6374,6 +7515,7 @@
   <w:style w:type="table" w:styleId="81">
     <w:name w:val="Medium List 2 Accent 2"/>
     <w:basedOn w:val="12"/>
+    <w:qFormat/>
     <w:uiPriority w:val="66"/>
     <w:pPr>
       <w:spacing w:after="0" w:line="240" w:lineRule="auto"/>
@@ -6633,6 +7775,7 @@
   <w:style w:type="table" w:styleId="83">
     <w:name w:val="Medium List 2 Accent 4"/>
     <w:basedOn w:val="12"/>
+    <w:qFormat/>
     <w:uiPriority w:val="66"/>
     <w:pPr>
       <w:spacing w:after="0" w:line="240" w:lineRule="auto"/>
@@ -6762,6 +7905,7 @@
   <w:style w:type="table" w:styleId="84">
     <w:name w:val="Medium List 2 Accent 5"/>
     <w:basedOn w:val="12"/>
+    <w:qFormat/>
     <w:uiPriority w:val="66"/>
     <w:pPr>
       <w:spacing w:after="0" w:line="240" w:lineRule="auto"/>
@@ -7021,6 +8165,7 @@
   <w:style w:type="table" w:styleId="86">
     <w:name w:val="Medium Grid 1"/>
     <w:basedOn w:val="12"/>
+    <w:qFormat/>
     <w:uiPriority w:val="67"/>
     <w:pPr>
       <w:spacing w:after="0" w:line="240" w:lineRule="auto"/>
@@ -7230,6 +8375,7 @@
   <w:style w:type="table" w:styleId="89">
     <w:name w:val="Medium Grid 1 Accent 3"/>
     <w:basedOn w:val="12"/>
+    <w:qFormat/>
     <w:uiPriority w:val="67"/>
     <w:pPr>
       <w:spacing w:after="0" w:line="240" w:lineRule="auto"/>
@@ -7299,6 +8445,7 @@
   <w:style w:type="table" w:styleId="90">
     <w:name w:val="Medium Grid 1 Accent 4"/>
     <w:basedOn w:val="12"/>
+    <w:qFormat/>
     <w:uiPriority w:val="67"/>
     <w:pPr>
       <w:spacing w:after="0" w:line="240" w:lineRule="auto"/>
@@ -7438,6 +8585,7 @@
   <w:style w:type="table" w:styleId="92">
     <w:name w:val="Medium Grid 1 Accent 6"/>
     <w:basedOn w:val="12"/>
+    <w:qFormat/>
     <w:uiPriority w:val="67"/>
     <w:pPr>
       <w:spacing w:after="0" w:line="240" w:lineRule="auto"/>
@@ -7507,6 +8655,7 @@
   <w:style w:type="table" w:styleId="93">
     <w:name w:val="Medium Grid 2"/>
     <w:basedOn w:val="12"/>
+    <w:qFormat/>
     <w:uiPriority w:val="68"/>
     <w:pPr>
       <w:spacing w:after="0" w:line="240" w:lineRule="auto"/>
@@ -7800,6 +8949,7 @@
   <w:style w:type="table" w:styleId="95">
     <w:name w:val="Medium Grid 2 Accent 2"/>
     <w:basedOn w:val="12"/>
+    <w:qFormat/>
     <w:uiPriority w:val="68"/>
     <w:pPr>
       <w:spacing w:after="0" w:line="240" w:lineRule="auto"/>
@@ -8240,6 +9390,7 @@
   <w:style w:type="table" w:styleId="98">
     <w:name w:val="Medium Grid 2 Accent 5"/>
     <w:basedOn w:val="12"/>
+    <w:qFormat/>
     <w:uiPriority w:val="68"/>
     <w:pPr>
       <w:spacing w:after="0" w:line="240" w:lineRule="auto"/>
@@ -8386,6 +9537,7 @@
   <w:style w:type="table" w:styleId="99">
     <w:name w:val="Medium Grid 2 Accent 6"/>
     <w:basedOn w:val="12"/>
+    <w:qFormat/>
     <w:uiPriority w:val="68"/>
     <w:pPr>
       <w:spacing w:after="0" w:line="240" w:lineRule="auto"/>
@@ -8532,6 +9684,7 @@
   <w:style w:type="table" w:styleId="100">
     <w:name w:val="Medium Grid 3"/>
     <w:basedOn w:val="12"/>
+    <w:qFormat/>
     <w:uiPriority w:val="69"/>
     <w:pPr>
       <w:spacing w:after="0" w:line="240" w:lineRule="auto"/>
@@ -8689,6 +9842,7 @@
   <w:style w:type="table" w:styleId="101">
     <w:name w:val="Medium Grid 3 Accent 1"/>
     <w:basedOn w:val="12"/>
+    <w:qFormat/>
     <w:uiPriority w:val="69"/>
     <w:pPr>
       <w:spacing w:after="0" w:line="240" w:lineRule="auto"/>
@@ -8846,6 +10000,7 @@
   <w:style w:type="table" w:styleId="102">
     <w:name w:val="Medium Grid 3 Accent 2"/>
     <w:basedOn w:val="12"/>
+    <w:qFormat/>
     <w:uiPriority w:val="69"/>
     <w:pPr>
       <w:spacing w:after="0" w:line="240" w:lineRule="auto"/>
@@ -9003,6 +10158,7 @@
   <w:style w:type="table" w:styleId="103">
     <w:name w:val="Medium Grid 3 Accent 3"/>
     <w:basedOn w:val="12"/>
+    <w:qFormat/>
     <w:uiPriority w:val="69"/>
     <w:pPr>
       <w:spacing w:after="0" w:line="240" w:lineRule="auto"/>
@@ -11644,6 +12800,7 @@
   <w:style w:type="table" w:styleId="123">
     <w:name w:val="Colorful List Accent 2"/>
     <w:basedOn w:val="12"/>
+    <w:qFormat/>
     <w:uiPriority w:val="72"/>
     <w:pPr>
       <w:spacing w:after="0" w:line="240" w:lineRule="auto"/>
@@ -13018,6 +14175,7 @@
     <w:basedOn w:val="11"/>
     <w:link w:val="8"/>
     <w:semiHidden/>
+    <w:qFormat/>
     <w:uiPriority w:val="9"/>
     <w:rPr>
       <w:rFonts w:asciiTheme="majorHAnsi" w:hAnsiTheme="majorHAnsi" w:eastAsiaTheme="majorEastAsia" w:cstheme="majorBidi"/>
@@ -13108,6 +14266,7 @@
     <w:name w:val="Intense Quote Char"/>
     <w:basedOn w:val="11"/>
     <w:link w:val="156"/>
+    <w:qFormat/>
     <w:uiPriority w:val="30"/>
     <w:rPr>
       <w:b/>

</xml_diff>